<commit_message>
Added GameScore to Game. Duh.
Added an "All" Button to Event Form Select. Will replicate to other forms.
Added Loading Service, to generate Loading Components while the app is fetching data. (unused at the moment)
Added Undo buttons to Stats Form menu.
Added Color Spectrum to Stats Service. It now logically returns a color to each stats based on their value.
Small Stats Form menu UI overhaul.
Fixed crashing errors while generating Stats table.
Added Subtitle menu to Stats table.
</commit_message>
<xml_diff>
--- a/docs/others/APP para o Rugby overlooked.docx
+++ b/docs/others/APP para o Rugby overlooked.docx
@@ -523,126 +523,204 @@
       </w:pPr>
     </w:p>
     <w:p>
-      <w:r>
+      <w:pPr>
+        <w:rPr>
+          <w:highlight w:val="red"/>
+        </w:rPr>
+      </w:pPr>
+    </w:p>
+    <w:p>
+      <w:pPr>
+        <w:rPr>
+          <w:highlight w:val="red"/>
+        </w:rPr>
+      </w:pPr>
+    </w:p>
+    <w:p>
+      <w:pPr>
+        <w:rPr>
+          <w:highlight w:val="red"/>
+        </w:rPr>
+      </w:pPr>
+    </w:p>
+    <w:p>
+      <w:pPr>
+        <w:rPr>
+          <w:highlight w:val="red"/>
+        </w:rPr>
+      </w:pPr>
+    </w:p>
+    <w:p>
+      <w:pPr>
+        <w:rPr>
+          <w:highlight w:val="red"/>
+        </w:rPr>
+      </w:pPr>
+    </w:p>
+    <w:p>
+      <w:pPr>
+        <w:rPr>
+          <w:highlight w:val="red"/>
+        </w:rPr>
+      </w:pPr>
+    </w:p>
+    <w:p>
+      <w:pPr>
+        <w:rPr>
+          <w:highlight w:val="red"/>
+        </w:rPr>
+      </w:pPr>
+    </w:p>
+    <w:p>
+      <w:pPr>
+        <w:rPr>
+          <w:highlight w:val="red"/>
+        </w:rPr>
+      </w:pPr>
+    </w:p>
+    <w:p>
+      <w:pPr>
+        <w:rPr>
+          <w:highlight w:val="red"/>
+        </w:rPr>
+      </w:pPr>
+    </w:p>
+    <w:p>
+      <w:pPr>
+        <w:rPr>
+          <w:highlight w:val="red"/>
+        </w:rPr>
+      </w:pPr>
+    </w:p>
+    <w:p>
+      <w:pPr>
+        <w:rPr>
+          <w:highlight w:val="red"/>
+        </w:rPr>
+      </w:pPr>
+    </w:p>
+    <w:p>
+      <w:r>
+        <w:lastRenderedPageBreak/>
         <w:t>Sporting</w:t>
+      </w:r>
+      <w:r>
+        <w:t>:</w:t>
+      </w:r>
+    </w:p>
+    <w:p>
+      <w:r>
+        <w:rPr>
+          <w:highlight w:val="yellow"/>
+        </w:rPr>
+        <w:t>- presença treinos (distinção entre quem treinou e quem  foi mas só fez fisio)</w:t>
+      </w:r>
+    </w:p>
+    <w:p>
+      <w:pPr>
+        <w:rPr>
+          <w:highlight w:val="yellow"/>
+        </w:rPr>
+      </w:pPr>
+      <w:r>
+        <w:rPr>
+          <w:highlight w:val="yellow"/>
+        </w:rPr>
+        <w:t>- minutos de jogo</w:t>
+      </w:r>
+    </w:p>
+    <w:p>
+      <w:pPr>
+        <w:rPr>
+          <w:highlight w:val="yellow"/>
+        </w:rPr>
+      </w:pPr>
+      <w:r>
+        <w:rPr>
+          <w:highlight w:val="yellow"/>
+        </w:rPr>
+        <w:t>- convocatórias jogo (quantas jogos foi convocada)</w:t>
+      </w:r>
+    </w:p>
+    <w:p>
+      <w:pPr>
+        <w:rPr>
+          <w:highlight w:val="yellow"/>
+        </w:rPr>
+      </w:pPr>
+      <w:r>
+        <w:rPr>
+          <w:highlight w:val="yellow"/>
+        </w:rPr>
+        <w:t>- número cartões (amarelo e vermelho)</w:t>
+      </w:r>
+    </w:p>
+    <w:p>
+      <w:pPr>
+        <w:rPr>
+          <w:highlight w:val="yellow"/>
+        </w:rPr>
+      </w:pPr>
+      <w:r>
+        <w:rPr>
+          <w:highlight w:val="yellow"/>
+        </w:rPr>
+        <w:t>- número treinos ginásio</w:t>
+      </w:r>
+    </w:p>
+    <w:p>
+      <w:pPr>
+        <w:rPr>
+          <w:highlight w:val="yellow"/>
+        </w:rPr>
+      </w:pPr>
+      <w:r>
+        <w:rPr>
+          <w:highlight w:val="yellow"/>
+        </w:rPr>
+        <w:t>- número ensaios</w:t>
+      </w:r>
+    </w:p>
+    <w:p>
+      <w:pPr>
+        <w:rPr>
+          <w:highlight w:val="yellow"/>
+        </w:rPr>
+      </w:pPr>
+      <w:r>
+        <w:rPr>
+          <w:highlight w:val="yellow"/>
+        </w:rPr>
+        <w:t>- conversões (penalidade e conversão ensaio)</w:t>
+      </w:r>
+    </w:p>
+    <w:p>
+      <w:pPr>
+        <w:rPr>
+          <w:highlight w:val="cyan"/>
+        </w:rPr>
+      </w:pPr>
+      <w:r>
+        <w:rPr>
+          <w:highlight w:val="cyan"/>
+        </w:rPr>
+        <w:t>- testes físicos</w:t>
+      </w:r>
+    </w:p>
+    <w:p>
+      <w:pPr>
+        <w:rPr>
+          <w:highlight w:val="yellow"/>
+        </w:rPr>
+      </w:pPr>
+      <w:r>
+        <w:rPr>
+          <w:highlight w:val="yellow"/>
+        </w:rPr>
+        <w:t>- peso e altura</w:t>
       </w:r>
       <w:bookmarkStart w:id="0" w:name="_GoBack"/>
       <w:bookmarkEnd w:id="0"/>
-      <w:r>
-        <w:t>:</w:t>
-      </w:r>
-    </w:p>
-    <w:p>
-      <w:r>
-        <w:rPr>
-          <w:highlight w:val="yellow"/>
-        </w:rPr>
-        <w:t>- presença treinos (distinção entre quem treinou e quem  foi mas só fez fisio)</w:t>
-      </w:r>
-    </w:p>
-    <w:p>
-      <w:pPr>
-        <w:rPr>
-          <w:highlight w:val="yellow"/>
-        </w:rPr>
-      </w:pPr>
-      <w:r>
-        <w:rPr>
-          <w:highlight w:val="yellow"/>
-        </w:rPr>
-        <w:t>- minutos de jogo</w:t>
-      </w:r>
-    </w:p>
-    <w:p>
-      <w:pPr>
-        <w:rPr>
-          <w:highlight w:val="yellow"/>
-        </w:rPr>
-      </w:pPr>
-      <w:r>
-        <w:rPr>
-          <w:highlight w:val="yellow"/>
-        </w:rPr>
-        <w:t>- convocatórias jogo (quantas jogos foi convocada)</w:t>
-      </w:r>
-    </w:p>
-    <w:p>
-      <w:pPr>
-        <w:rPr>
-          <w:highlight w:val="yellow"/>
-        </w:rPr>
-      </w:pPr>
-      <w:r>
-        <w:rPr>
-          <w:highlight w:val="yellow"/>
-        </w:rPr>
-        <w:t>- número cartões (amarelo e vermelho)</w:t>
-      </w:r>
-    </w:p>
-    <w:p>
-      <w:pPr>
-        <w:rPr>
-          <w:highlight w:val="yellow"/>
-        </w:rPr>
-      </w:pPr>
-      <w:r>
-        <w:rPr>
-          <w:highlight w:val="yellow"/>
-        </w:rPr>
-        <w:t>- número treinos ginásio</w:t>
-      </w:r>
-    </w:p>
-    <w:p>
-      <w:pPr>
-        <w:rPr>
-          <w:highlight w:val="yellow"/>
-        </w:rPr>
-      </w:pPr>
-      <w:r>
-        <w:rPr>
-          <w:highlight w:val="yellow"/>
-        </w:rPr>
-        <w:t>- número ensaios</w:t>
-      </w:r>
-    </w:p>
-    <w:p>
-      <w:pPr>
-        <w:rPr>
-          <w:highlight w:val="yellow"/>
-        </w:rPr>
-      </w:pPr>
-      <w:r>
-        <w:rPr>
-          <w:highlight w:val="yellow"/>
-        </w:rPr>
-        <w:t>- conversões (penalidade e conversão ensaio)</w:t>
-      </w:r>
-    </w:p>
-    <w:p>
-      <w:pPr>
-        <w:rPr>
-          <w:highlight w:val="cyan"/>
-        </w:rPr>
-      </w:pPr>
-      <w:r>
-        <w:rPr>
-          <w:highlight w:val="cyan"/>
-        </w:rPr>
-        <w:t>- testes físicos</w:t>
-      </w:r>
-    </w:p>
-    <w:p>
-      <w:pPr>
-        <w:rPr>
-          <w:highlight w:val="yellow"/>
-        </w:rPr>
-      </w:pPr>
-      <w:r>
-        <w:rPr>
-          <w:highlight w:val="yellow"/>
-        </w:rPr>
-        <w:t>- peso e altura</w:t>
-      </w:r>
     </w:p>
     <w:sectPr>
       <w:pgSz w:w="11900" w:h="16840"/>
@@ -1497,7 +1575,7 @@
   <a:extraClrSchemeLst/>
   <a:extLst>
     <a:ext uri="{05A4C25C-085E-4340-85A3-A5531E510DB2}">
-      <thm15:themeFamily xmlns:thm15="http://schemas.microsoft.com/office/thememl/2012/main" xmlns="" name="Office Theme" id="{62F939B6-93AF-4DB8-9C6B-D6C7DFDC589F}" vid="{4A3C46E8-61CC-4603-A589-7422A47A8E4A}"/>
+      <thm15:themeFamily xmlns="" xmlns:thm15="http://schemas.microsoft.com/office/thememl/2012/main" name="Office Theme" id="{62F939B6-93AF-4DB8-9C6B-D6C7DFDC589F}" vid="{4A3C46E8-61CC-4603-A589-7422A47A8E4A}"/>
     </a:ext>
   </a:extLst>
 </a:theme>

</xml_diff>